<commit_message>
not working solution of book library
</commit_message>
<xml_diff>
--- a/Data and Authentication EXERCISE/03.JS-Applications-Data-and-Authentication-Exercise.docx
+++ b/Data and Authentication EXERCISE/03.JS-Applications-Data-and-Authentication-Exercise.docx
@@ -1,10 +1,10 @@
 
 <file path=word/document.xml><?xml version="1.0" encoding="utf-8"?>
-<w:document xmlns:wpc="http://schemas.microsoft.com/office/word/2010/wordprocessingCanvas" xmlns:cx="http://schemas.microsoft.com/office/drawing/2014/chartex" xmlns:cx1="http://schemas.microsoft.com/office/drawing/2015/9/8/chartex" xmlns:mc="http://schemas.openxmlformats.org/markup-compatibility/2006" xmlns:o="urn:schemas-microsoft-com:office:office" xmlns:r="http://schemas.openxmlformats.org/officeDocument/2006/relationships" xmlns:m="http://schemas.openxmlformats.org/officeDocument/2006/math" xmlns:v="urn:schemas-microsoft-com:vml" xmlns:wp14="http://schemas.microsoft.com/office/word/2010/wordprocessingDrawing" xmlns:wp="http://schemas.openxmlformats.org/drawingml/2006/wordprocessingDrawing" xmlns:w10="urn:schemas-microsoft-com:office:word" xmlns:w="http://schemas.openxmlformats.org/wordprocessingml/2006/main" xmlns:w14="http://schemas.microsoft.com/office/word/2010/wordml" xmlns:w15="http://schemas.microsoft.com/office/word/2012/wordml" xmlns:w16se="http://schemas.microsoft.com/office/word/2015/wordml/symex" xmlns:wpg="http://schemas.microsoft.com/office/word/2010/wordprocessingGroup" xmlns:wpi="http://schemas.microsoft.com/office/word/2010/wordprocessingInk" xmlns:wne="http://schemas.microsoft.com/office/word/2006/wordml" xmlns:wps="http://schemas.microsoft.com/office/word/2010/wordprocessingShape" mc:Ignorable="w14 w15 w16se wp14">
+<w:document xmlns:wpc="http://schemas.microsoft.com/office/word/2010/wordprocessingCanvas" xmlns:cx="http://schemas.microsoft.com/office/drawing/2014/chartex" xmlns:mc="http://schemas.openxmlformats.org/markup-compatibility/2006" xmlns:o="urn:schemas-microsoft-com:office:office" xmlns:r="http://schemas.openxmlformats.org/officeDocument/2006/relationships" xmlns:m="http://schemas.openxmlformats.org/officeDocument/2006/math" xmlns:v="urn:schemas-microsoft-com:vml" xmlns:wp14="http://schemas.microsoft.com/office/word/2010/wordprocessingDrawing" xmlns:wp="http://schemas.openxmlformats.org/drawingml/2006/wordprocessingDrawing" xmlns:w10="urn:schemas-microsoft-com:office:word" xmlns:w="http://schemas.openxmlformats.org/wordprocessingml/2006/main" xmlns:w14="http://schemas.microsoft.com/office/word/2010/wordml" xmlns:w15="http://schemas.microsoft.com/office/word/2012/wordml" xmlns:w16se="http://schemas.microsoft.com/office/word/2015/wordml/symex" xmlns:wpg="http://schemas.microsoft.com/office/word/2010/wordprocessingGroup" xmlns:wpi="http://schemas.microsoft.com/office/word/2010/wordprocessingInk" xmlns:wne="http://schemas.microsoft.com/office/word/2006/wordml" xmlns:wps="http://schemas.microsoft.com/office/word/2010/wordprocessingShape" mc:Ignorable="w14 w15 w16se wp14">
   <w:body>
     <w:p>
       <w:pPr>
-        <w:pStyle w:val="Heading1"/>
+        <w:pStyle w:val="1"/>
         <w:jc w:val="center"/>
         <w:rPr>
           <w:noProof/>
@@ -38,7 +38,7 @@
       <w:hyperlink r:id="rId8" w:history="1">
         <w:r>
           <w:rPr>
-            <w:rStyle w:val="Hyperlink"/>
+            <w:rStyle w:val="a9"/>
             <w:rFonts w:cstheme="minorHAnsi"/>
             <w:noProof/>
             <w:szCs w:val="24"/>
@@ -109,7 +109,7 @@
       <w:hyperlink r:id="rId9" w:history="1">
         <w:r>
           <w:rPr>
-            <w:rStyle w:val="Hyperlink"/>
+            <w:rStyle w:val="a9"/>
             <w:sz w:val="22"/>
           </w:rPr>
           <w:t>read the documentation here</w:t>
@@ -125,7 +125,7 @@
     </w:p>
     <w:p>
       <w:pPr>
-        <w:pStyle w:val="Heading2"/>
+        <w:pStyle w:val="2"/>
         <w:rPr>
           <w:noProof/>
           <w:lang w:val="bg-BG"/>
@@ -514,7 +514,7 @@
     </w:p>
     <w:p>
       <w:pPr>
-        <w:pStyle w:val="Heading3"/>
+        <w:pStyle w:val="3"/>
         <w:rPr>
           <w:noProof/>
           <w:lang w:val="bg-BG"/>
@@ -637,7 +637,7 @@
     </w:p>
     <w:p>
       <w:pPr>
-        <w:pStyle w:val="Heading2"/>
+        <w:pStyle w:val="2"/>
         <w:rPr>
           <w:noProof/>
           <w:lang w:val="bg-BG"/>
@@ -682,6 +682,7 @@
           <w:rFonts w:cstheme="minorHAnsi"/>
           <w:noProof/>
           <w:szCs w:val="24"/>
+          <w:highlight w:val="yellow"/>
         </w:rPr>
         <w:t xml:space="preserve">When the </w:t>
       </w:r>
@@ -690,6 +691,7 @@
           <w:rStyle w:val="CodeChar"/>
           <w:rFonts w:asciiTheme="minorHAnsi" w:hAnsiTheme="minorHAnsi" w:cstheme="minorHAnsi"/>
           <w:szCs w:val="24"/>
+          <w:highlight w:val="yellow"/>
         </w:rPr>
         <w:t>[Load]</w:t>
       </w:r>
@@ -698,6 +700,7 @@
           <w:rFonts w:cstheme="minorHAnsi"/>
           <w:noProof/>
           <w:szCs w:val="24"/>
+          <w:highlight w:val="yellow"/>
         </w:rPr>
         <w:t xml:space="preserve"> button is clicked, a </w:t>
       </w:r>
@@ -706,6 +709,7 @@
           <w:rStyle w:val="CodeChar"/>
           <w:rFonts w:asciiTheme="minorHAnsi" w:hAnsiTheme="minorHAnsi" w:cstheme="minorHAnsi"/>
           <w:szCs w:val="24"/>
+          <w:highlight w:val="yellow"/>
         </w:rPr>
         <w:t>GET</w:t>
       </w:r>
@@ -714,14 +718,33 @@
           <w:rFonts w:cstheme="minorHAnsi"/>
           <w:noProof/>
           <w:szCs w:val="24"/>
-        </w:rPr>
-        <w:t xml:space="preserve"> request should be made to the server to get all phonebook entries. Each  received entry should be in a </w:t>
+          <w:highlight w:val="yellow"/>
+        </w:rPr>
+        <w:t xml:space="preserve"> request should be made to the server to get all phonebook entries</w:t>
+      </w:r>
+      <w:r>
+        <w:rPr>
+          <w:rFonts w:cstheme="minorHAnsi"/>
+          <w:noProof/>
+          <w:szCs w:val="24"/>
+        </w:rPr>
+        <w:t xml:space="preserve">. </w:t>
+      </w:r>
+      <w:r>
+        <w:rPr>
+          <w:rFonts w:cstheme="minorHAnsi"/>
+          <w:noProof/>
+          <w:szCs w:val="24"/>
+          <w:highlight w:val="yellow"/>
+        </w:rPr>
+        <w:t xml:space="preserve">Each  received entry should be in a </w:t>
       </w:r>
       <w:r>
         <w:rPr>
           <w:rStyle w:val="CodeChar"/>
           <w:rFonts w:asciiTheme="minorHAnsi" w:hAnsiTheme="minorHAnsi" w:cstheme="minorHAnsi"/>
           <w:szCs w:val="24"/>
+          <w:highlight w:val="yellow"/>
         </w:rPr>
         <w:t>li</w:t>
       </w:r>
@@ -730,6 +753,7 @@
           <w:rFonts w:cstheme="minorHAnsi"/>
           <w:noProof/>
           <w:szCs w:val="24"/>
+          <w:highlight w:val="yellow"/>
         </w:rPr>
         <w:t xml:space="preserve"> inside the </w:t>
       </w:r>
@@ -738,6 +762,7 @@
           <w:rStyle w:val="CodeChar"/>
           <w:rFonts w:asciiTheme="minorHAnsi" w:hAnsiTheme="minorHAnsi" w:cstheme="minorHAnsi"/>
           <w:szCs w:val="24"/>
+          <w:highlight w:val="yellow"/>
         </w:rPr>
         <w:t>ul</w:t>
       </w:r>
@@ -746,6 +771,7 @@
           <w:rFonts w:cstheme="minorHAnsi"/>
           <w:noProof/>
           <w:szCs w:val="24"/>
+          <w:highlight w:val="yellow"/>
         </w:rPr>
         <w:t xml:space="preserve"> with </w:t>
       </w:r>
@@ -754,6 +780,7 @@
           <w:rStyle w:val="CodeChar"/>
           <w:rFonts w:asciiTheme="minorHAnsi" w:hAnsiTheme="minorHAnsi" w:cstheme="minorHAnsi"/>
           <w:szCs w:val="24"/>
+          <w:highlight w:val="yellow"/>
         </w:rPr>
         <w:t>id="phonebook"</w:t>
       </w:r>
@@ -762,6 +789,7 @@
           <w:rFonts w:cstheme="minorHAnsi"/>
           <w:noProof/>
           <w:szCs w:val="24"/>
+          <w:highlight w:val="yellow"/>
         </w:rPr>
         <w:t xml:space="preserve"> in the following format with text </w:t>
       </w:r>
@@ -770,6 +798,7 @@
           <w:rStyle w:val="CodeChar"/>
           <w:rFonts w:asciiTheme="minorHAnsi" w:hAnsiTheme="minorHAnsi" w:cstheme="minorHAnsi"/>
           <w:szCs w:val="24"/>
+          <w:highlight w:val="yellow"/>
         </w:rPr>
         <w:t>"&lt;person&gt;: &lt;phone&gt; "</w:t>
       </w:r>
@@ -778,6 +807,7 @@
           <w:rFonts w:cstheme="minorHAnsi"/>
           <w:noProof/>
           <w:szCs w:val="24"/>
+          <w:highlight w:val="yellow"/>
         </w:rPr>
         <w:t xml:space="preserve"> and a </w:t>
       </w:r>
@@ -786,6 +816,7 @@
           <w:rStyle w:val="CodeChar"/>
           <w:rFonts w:asciiTheme="minorHAnsi" w:hAnsiTheme="minorHAnsi" w:cstheme="minorHAnsi"/>
           <w:szCs w:val="24"/>
+          <w:highlight w:val="yellow"/>
         </w:rPr>
         <w:t>[Delete]</w:t>
       </w:r>
@@ -794,8 +825,26 @@
           <w:rFonts w:cstheme="minorHAnsi"/>
           <w:noProof/>
           <w:szCs w:val="24"/>
-        </w:rPr>
-        <w:t xml:space="preserve"> button attached. Pressing the </w:t>
+          <w:highlight w:val="yellow"/>
+        </w:rPr>
+        <w:t xml:space="preserve"> button attached.</w:t>
+      </w:r>
+      <w:r>
+        <w:rPr>
+          <w:rFonts w:cstheme="minorHAnsi"/>
+          <w:noProof/>
+          <w:szCs w:val="24"/>
+        </w:rPr>
+        <w:t xml:space="preserve"> </w:t>
+      </w:r>
+      <w:bookmarkStart w:id="2" w:name="_GoBack"/>
+      <w:r>
+        <w:rPr>
+          <w:rFonts w:cstheme="minorHAnsi"/>
+          <w:noProof/>
+          <w:szCs w:val="24"/>
+        </w:rPr>
+        <w:t xml:space="preserve">Pressing the </w:t>
       </w:r>
       <w:r>
         <w:rPr>
@@ -829,6 +878,7 @@
         </w:rPr>
         <w:t xml:space="preserve"> request to the server and delete the entry. The received response will be an object in the following format:</w:t>
       </w:r>
+      <w:bookmarkEnd w:id="2"/>
       <w:r>
         <w:rPr>
           <w:rFonts w:cstheme="minorHAnsi"/>
@@ -917,6 +967,7 @@
           <w:rFonts w:cstheme="minorHAnsi"/>
           <w:noProof/>
           <w:szCs w:val="24"/>
+          <w:highlight w:val="yellow"/>
         </w:rPr>
         <w:t xml:space="preserve">When the </w:t>
       </w:r>
@@ -925,6 +976,7 @@
           <w:rStyle w:val="CodeChar"/>
           <w:rFonts w:asciiTheme="minorHAnsi" w:hAnsiTheme="minorHAnsi" w:cstheme="minorHAnsi"/>
           <w:szCs w:val="24"/>
+          <w:highlight w:val="yellow"/>
         </w:rPr>
         <w:t>[Create]</w:t>
       </w:r>
@@ -933,6 +985,7 @@
           <w:rFonts w:cstheme="minorHAnsi"/>
           <w:noProof/>
           <w:szCs w:val="24"/>
+          <w:highlight w:val="yellow"/>
         </w:rPr>
         <w:t xml:space="preserve"> button is clicked, a new </w:t>
       </w:r>
@@ -941,6 +994,7 @@
           <w:rStyle w:val="CodeChar"/>
           <w:rFonts w:asciiTheme="minorHAnsi" w:hAnsiTheme="minorHAnsi" w:cstheme="minorHAnsi"/>
           <w:szCs w:val="24"/>
+          <w:highlight w:val="yellow"/>
         </w:rPr>
         <w:t>POST</w:t>
       </w:r>
@@ -949,6 +1003,7 @@
           <w:rFonts w:cstheme="minorHAnsi"/>
           <w:noProof/>
           <w:szCs w:val="24"/>
+          <w:highlight w:val="yellow"/>
         </w:rPr>
         <w:t xml:space="preserve"> request should be made to the server with the information from the Person and Phone textboxes, the Person and Phone textboxes should be cleared and the Phonebook should be automatically reloaded (like if the </w:t>
       </w:r>
@@ -957,6 +1012,7 @@
           <w:rStyle w:val="CodeChar"/>
           <w:rFonts w:asciiTheme="minorHAnsi" w:hAnsiTheme="minorHAnsi" w:cstheme="minorHAnsi"/>
           <w:szCs w:val="24"/>
+          <w:highlight w:val="yellow"/>
         </w:rPr>
         <w:t>[Load]</w:t>
       </w:r>
@@ -965,6 +1021,7 @@
           <w:rFonts w:cstheme="minorHAnsi"/>
           <w:noProof/>
           <w:szCs w:val="24"/>
+          <w:highlight w:val="yellow"/>
         </w:rPr>
         <w:t xml:space="preserve"> button was pressed).</w:t>
       </w:r>
@@ -1371,7 +1428,7 @@
     </w:p>
     <w:p>
       <w:pPr>
-        <w:pStyle w:val="Heading3"/>
+        <w:pStyle w:val="3"/>
         <w:rPr>
           <w:noProof/>
           <w:lang w:val="bg-BG"/>
@@ -1487,7 +1544,7 @@
     </w:p>
     <w:p>
       <w:pPr>
-        <w:pStyle w:val="Heading2"/>
+        <w:pStyle w:val="2"/>
         <w:rPr>
           <w:lang w:val="bg-BG"/>
         </w:rPr>
@@ -1928,7 +1985,7 @@
     </w:p>
     <w:p>
       <w:pPr>
-        <w:pStyle w:val="Heading2"/>
+        <w:pStyle w:val="2"/>
         <w:rPr>
           <w:noProof/>
           <w:lang w:val="bg-BG"/>
@@ -2095,7 +2152,7 @@
     </w:p>
     <w:p>
       <w:pPr>
-        <w:pStyle w:val="Heading3"/>
+        <w:pStyle w:val="3"/>
         <w:rPr>
           <w:noProof/>
         </w:rPr>
@@ -2109,7 +2166,7 @@
     </w:p>
     <w:p>
       <w:pPr>
-        <w:pStyle w:val="HTMLPreformatted"/>
+        <w:pStyle w:val="HTML"/>
         <w:rPr>
           <w:rFonts w:asciiTheme="minorHAnsi" w:eastAsiaTheme="majorEastAsia" w:hAnsiTheme="minorHAnsi" w:cstheme="minorHAnsi"/>
           <w:noProof/>
@@ -2198,7 +2255,7 @@
     </w:p>
     <w:p>
       <w:pPr>
-        <w:pStyle w:val="Heading3"/>
+        <w:pStyle w:val="3"/>
         <w:rPr>
           <w:noProof/>
         </w:rPr>
@@ -2363,7 +2420,7 @@
     </w:p>
     <w:p>
       <w:pPr>
-        <w:pStyle w:val="Heading3"/>
+        <w:pStyle w:val="3"/>
         <w:rPr>
           <w:noProof/>
           <w:sz w:val="36"/>
@@ -2661,7 +2718,7 @@
     </w:p>
     <w:p>
       <w:pPr>
-        <w:pStyle w:val="Heading3"/>
+        <w:pStyle w:val="3"/>
         <w:rPr>
           <w:noProof/>
         </w:rPr>
@@ -2819,7 +2876,7 @@
       <w:hyperlink r:id="rId17" w:history="1">
         <w:r>
           <w:rPr>
-            <w:rStyle w:val="Hyperlink"/>
+            <w:rStyle w:val="a9"/>
             <w:b/>
           </w:rPr>
           <w:t>http://localhost:3030/jsonstore/collections/books/:id</w:t>
@@ -2837,7 +2894,7 @@
     </w:p>
     <w:p>
       <w:pPr>
-        <w:pStyle w:val="Heading2"/>
+        <w:pStyle w:val="2"/>
         <w:rPr>
           <w:noProof/>
           <w:lang w:val="bg-BG"/>
@@ -2909,7 +2966,7 @@
     </w:p>
     <w:p>
       <w:pPr>
-        <w:pStyle w:val="Heading3"/>
+        <w:pStyle w:val="3"/>
         <w:rPr>
           <w:noProof/>
         </w:rPr>
@@ -2980,7 +3037,7 @@
     </w:p>
     <w:p>
       <w:pPr>
-        <w:pStyle w:val="ListParagraph"/>
+        <w:pStyle w:val="ac"/>
         <w:numPr>
           <w:ilvl w:val="0"/>
           <w:numId w:val="10"/>
@@ -3040,7 +3097,7 @@
     </w:p>
     <w:p>
       <w:pPr>
-        <w:pStyle w:val="ListParagraph"/>
+        <w:pStyle w:val="ac"/>
         <w:numPr>
           <w:ilvl w:val="0"/>
           <w:numId w:val="10"/>
@@ -3086,7 +3143,7 @@
     </w:p>
     <w:p>
       <w:pPr>
-        <w:pStyle w:val="ListParagraph"/>
+        <w:pStyle w:val="ac"/>
         <w:numPr>
           <w:ilvl w:val="0"/>
           <w:numId w:val="10"/>
@@ -3139,7 +3196,7 @@
     </w:p>
     <w:p>
       <w:pPr>
-        <w:pStyle w:val="ListParagraph"/>
+        <w:pStyle w:val="ac"/>
         <w:numPr>
           <w:ilvl w:val="0"/>
           <w:numId w:val="10"/>
@@ -3261,7 +3318,7 @@
     </w:p>
     <w:p>
       <w:pPr>
-        <w:pStyle w:val="Heading3"/>
+        <w:pStyle w:val="3"/>
       </w:pPr>
       <w:r>
         <w:t>Register User</w:t>
@@ -3311,7 +3368,7 @@
     </w:p>
     <w:p>
       <w:pPr>
-        <w:pStyle w:val="ListParagraph"/>
+        <w:pStyle w:val="ac"/>
         <w:numPr>
           <w:ilvl w:val="0"/>
           <w:numId w:val="2"/>
@@ -3371,7 +3428,7 @@
     </w:p>
     <w:p>
       <w:pPr>
-        <w:pStyle w:val="ListParagraph"/>
+        <w:pStyle w:val="ac"/>
         <w:numPr>
           <w:ilvl w:val="0"/>
           <w:numId w:val="2"/>
@@ -3425,7 +3482,7 @@
     </w:p>
     <w:p>
       <w:pPr>
-        <w:pStyle w:val="ListParagraph"/>
+        <w:pStyle w:val="ac"/>
         <w:numPr>
           <w:ilvl w:val="0"/>
           <w:numId w:val="2"/>
@@ -3492,7 +3549,7 @@
     </w:p>
     <w:p>
       <w:pPr>
-        <w:pStyle w:val="ListParagraph"/>
+        <w:pStyle w:val="ac"/>
         <w:numPr>
           <w:ilvl w:val="0"/>
           <w:numId w:val="2"/>
@@ -3609,7 +3666,7 @@
     </w:p>
     <w:p>
       <w:pPr>
-        <w:pStyle w:val="Heading3"/>
+        <w:pStyle w:val="3"/>
         <w:rPr>
           <w:noProof/>
         </w:rPr>
@@ -3678,7 +3735,7 @@
     </w:p>
     <w:p>
       <w:pPr>
-        <w:pStyle w:val="ListParagraph"/>
+        <w:pStyle w:val="ac"/>
         <w:numPr>
           <w:ilvl w:val="0"/>
           <w:numId w:val="11"/>
@@ -3853,7 +3910,7 @@
     </w:p>
     <w:p>
       <w:pPr>
-        <w:pStyle w:val="Heading3"/>
+        <w:pStyle w:val="3"/>
         <w:rPr>
           <w:noProof/>
         </w:rPr>
@@ -3872,7 +3929,7 @@
     </w:p>
     <w:p>
       <w:pPr>
-        <w:pStyle w:val="ListParagraph"/>
+        <w:pStyle w:val="ac"/>
         <w:numPr>
           <w:ilvl w:val="0"/>
           <w:numId w:val="8"/>
@@ -3939,7 +3996,7 @@
     </w:p>
     <w:p>
       <w:pPr>
-        <w:pStyle w:val="ListParagraph"/>
+        <w:pStyle w:val="ac"/>
         <w:numPr>
           <w:ilvl w:val="0"/>
           <w:numId w:val="8"/>
@@ -4048,7 +4105,7 @@
     </w:p>
     <w:p>
       <w:pPr>
-        <w:pStyle w:val="ListParagraph"/>
+        <w:pStyle w:val="ac"/>
         <w:numPr>
           <w:ilvl w:val="0"/>
           <w:numId w:val="8"/>
@@ -4151,7 +4208,7 @@
     </w:p>
     <w:p>
       <w:pPr>
-        <w:pStyle w:val="ListParagraph"/>
+        <w:pStyle w:val="ac"/>
         <w:numPr>
           <w:ilvl w:val="0"/>
           <w:numId w:val="8"/>
@@ -4237,7 +4294,7 @@
     </w:p>
     <w:p>
       <w:pPr>
-        <w:pStyle w:val="ListParagraph"/>
+        <w:pStyle w:val="ac"/>
         <w:numPr>
           <w:ilvl w:val="0"/>
           <w:numId w:val="8"/>
@@ -4310,7 +4367,7 @@
     </w:p>
     <w:p>
       <w:pPr>
-        <w:pStyle w:val="ListParagraph"/>
+        <w:pStyle w:val="ac"/>
         <w:numPr>
           <w:ilvl w:val="0"/>
           <w:numId w:val="8"/>
@@ -4407,7 +4464,7 @@
     </w:p>
     <w:p>
       <w:pPr>
-        <w:pStyle w:val="ListParagraph"/>
+        <w:pStyle w:val="ac"/>
         <w:spacing w:before="60" w:after="60" w:line="240" w:lineRule="auto"/>
         <w:rPr>
           <w:rStyle w:val="CodeChar"/>
@@ -5317,7 +5374,7 @@
     </w:p>
     <w:p>
       <w:pPr>
-        <w:pStyle w:val="Heading2"/>
+        <w:pStyle w:val="2"/>
         <w:rPr>
           <w:lang w:val="bg-BG"/>
         </w:rPr>
@@ -5388,7 +5445,7 @@
     </w:p>
     <w:p>
       <w:pPr>
-        <w:pStyle w:val="Heading3"/>
+        <w:pStyle w:val="3"/>
         <w:rPr>
           <w:noProof/>
         </w:rPr>
@@ -5486,13 +5543,11 @@
     </w:p>
     <w:p>
       <w:pPr>
-        <w:pStyle w:val="Heading3"/>
-        <w:rPr>
-          <w:noProof/>
-        </w:rPr>
-      </w:pPr>
-      <w:bookmarkStart w:id="2" w:name="_GoBack"/>
-      <w:bookmarkEnd w:id="2"/>
+        <w:pStyle w:val="3"/>
+        <w:rPr>
+          <w:noProof/>
+        </w:rPr>
+      </w:pPr>
       <w:r>
         <w:rPr>
           <w:noProof/>
@@ -5639,7 +5694,7 @@
     </w:p>
     <w:p>
       <w:pPr>
-        <w:pStyle w:val="Heading3"/>
+        <w:pStyle w:val="3"/>
         <w:rPr>
           <w:noProof/>
         </w:rPr>
@@ -6000,7 +6055,7 @@
       <w:hyperlink r:id="rId27" w:history="1">
         <w:r>
           <w:rPr>
-            <w:rStyle w:val="Hyperlink"/>
+            <w:rStyle w:val="a9"/>
             <w:rFonts w:cstheme="minorHAnsi"/>
             <w:b/>
           </w:rPr>
@@ -6011,7 +6066,7 @@
     </w:p>
     <w:p>
       <w:pPr>
-        <w:pStyle w:val="Heading3"/>
+        <w:pStyle w:val="3"/>
       </w:pPr>
       <w:r>
         <w:t>Submitting Your Solution</w:t>
@@ -6281,7 +6336,7 @@
 </file>
 
 <file path=word/endnotes.xml><?xml version="1.0" encoding="utf-8"?>
-<w:endnotes xmlns:wpc="http://schemas.microsoft.com/office/word/2010/wordprocessingCanvas" xmlns:cx="http://schemas.microsoft.com/office/drawing/2014/chartex" xmlns:cx1="http://schemas.microsoft.com/office/drawing/2015/9/8/chartex" xmlns:mc="http://schemas.openxmlformats.org/markup-compatibility/2006" xmlns:o="urn:schemas-microsoft-com:office:office" xmlns:r="http://schemas.openxmlformats.org/officeDocument/2006/relationships" xmlns:m="http://schemas.openxmlformats.org/officeDocument/2006/math" xmlns:v="urn:schemas-microsoft-com:vml" xmlns:wp14="http://schemas.microsoft.com/office/word/2010/wordprocessingDrawing" xmlns:wp="http://schemas.openxmlformats.org/drawingml/2006/wordprocessingDrawing" xmlns:w10="urn:schemas-microsoft-com:office:word" xmlns:w="http://schemas.openxmlformats.org/wordprocessingml/2006/main" xmlns:w14="http://schemas.microsoft.com/office/word/2010/wordml" xmlns:w15="http://schemas.microsoft.com/office/word/2012/wordml" xmlns:w16se="http://schemas.microsoft.com/office/word/2015/wordml/symex" xmlns:wpg="http://schemas.microsoft.com/office/word/2010/wordprocessingGroup" xmlns:wpi="http://schemas.microsoft.com/office/word/2010/wordprocessingInk" xmlns:wne="http://schemas.microsoft.com/office/word/2006/wordml" xmlns:wps="http://schemas.microsoft.com/office/word/2010/wordprocessingShape" mc:Ignorable="w14 w15 w16se wp14">
+<w:endnotes xmlns:wpc="http://schemas.microsoft.com/office/word/2010/wordprocessingCanvas" xmlns:cx="http://schemas.microsoft.com/office/drawing/2014/chartex" xmlns:mc="http://schemas.openxmlformats.org/markup-compatibility/2006" xmlns:o="urn:schemas-microsoft-com:office:office" xmlns:r="http://schemas.openxmlformats.org/officeDocument/2006/relationships" xmlns:m="http://schemas.openxmlformats.org/officeDocument/2006/math" xmlns:v="urn:schemas-microsoft-com:vml" xmlns:wp14="http://schemas.microsoft.com/office/word/2010/wordprocessingDrawing" xmlns:wp="http://schemas.openxmlformats.org/drawingml/2006/wordprocessingDrawing" xmlns:w10="urn:schemas-microsoft-com:office:word" xmlns:w="http://schemas.openxmlformats.org/wordprocessingml/2006/main" xmlns:w14="http://schemas.microsoft.com/office/word/2010/wordml" xmlns:w15="http://schemas.microsoft.com/office/word/2012/wordml" xmlns:w16se="http://schemas.microsoft.com/office/word/2015/wordml/symex" xmlns:wpg="http://schemas.microsoft.com/office/word/2010/wordprocessingGroup" xmlns:wpi="http://schemas.microsoft.com/office/word/2010/wordprocessingInk" xmlns:wne="http://schemas.microsoft.com/office/word/2006/wordml" xmlns:wps="http://schemas.microsoft.com/office/word/2010/wordprocessingShape" mc:Ignorable="w14 w15 w16se wp14">
   <w:endnote w:type="separator" w:id="-1">
     <w:p>
       <w:pPr>
@@ -6306,10 +6361,10 @@
 </file>
 
 <file path=word/footer1.xml><?xml version="1.0" encoding="utf-8"?>
-<w:ftr xmlns:wpc="http://schemas.microsoft.com/office/word/2010/wordprocessingCanvas" xmlns:cx="http://schemas.microsoft.com/office/drawing/2014/chartex" xmlns:cx1="http://schemas.microsoft.com/office/drawing/2015/9/8/chartex" xmlns:mc="http://schemas.openxmlformats.org/markup-compatibility/2006" xmlns:o="urn:schemas-microsoft-com:office:office" xmlns:r="http://schemas.openxmlformats.org/officeDocument/2006/relationships" xmlns:m="http://schemas.openxmlformats.org/officeDocument/2006/math" xmlns:v="urn:schemas-microsoft-com:vml" xmlns:wp14="http://schemas.microsoft.com/office/word/2010/wordprocessingDrawing" xmlns:wp="http://schemas.openxmlformats.org/drawingml/2006/wordprocessingDrawing" xmlns:w10="urn:schemas-microsoft-com:office:word" xmlns:w="http://schemas.openxmlformats.org/wordprocessingml/2006/main" xmlns:w14="http://schemas.microsoft.com/office/word/2010/wordml" xmlns:w15="http://schemas.microsoft.com/office/word/2012/wordml" xmlns:w16se="http://schemas.microsoft.com/office/word/2015/wordml/symex" xmlns:wpg="http://schemas.microsoft.com/office/word/2010/wordprocessingGroup" xmlns:wpi="http://schemas.microsoft.com/office/word/2010/wordprocessingInk" xmlns:wne="http://schemas.microsoft.com/office/word/2006/wordml" xmlns:wps="http://schemas.microsoft.com/office/word/2010/wordprocessingShape" mc:Ignorable="w14 w15 w16se wp14">
+<w:ftr xmlns:wpc="http://schemas.microsoft.com/office/word/2010/wordprocessingCanvas" xmlns:cx="http://schemas.microsoft.com/office/drawing/2014/chartex" xmlns:mc="http://schemas.openxmlformats.org/markup-compatibility/2006" xmlns:o="urn:schemas-microsoft-com:office:office" xmlns:r="http://schemas.openxmlformats.org/officeDocument/2006/relationships" xmlns:m="http://schemas.openxmlformats.org/officeDocument/2006/math" xmlns:v="urn:schemas-microsoft-com:vml" xmlns:wp14="http://schemas.microsoft.com/office/word/2010/wordprocessingDrawing" xmlns:wp="http://schemas.openxmlformats.org/drawingml/2006/wordprocessingDrawing" xmlns:w10="urn:schemas-microsoft-com:office:word" xmlns:w="http://schemas.openxmlformats.org/wordprocessingml/2006/main" xmlns:w14="http://schemas.microsoft.com/office/word/2010/wordml" xmlns:w15="http://schemas.microsoft.com/office/word/2012/wordml" xmlns:w16se="http://schemas.microsoft.com/office/word/2015/wordml/symex" xmlns:wpg="http://schemas.microsoft.com/office/word/2010/wordprocessingGroup" xmlns:wpi="http://schemas.microsoft.com/office/word/2010/wordprocessingInk" xmlns:wne="http://schemas.microsoft.com/office/word/2006/wordml" xmlns:wps="http://schemas.microsoft.com/office/word/2010/wordprocessingShape" mc:Ignorable="w14 w15 w16se wp14">
   <w:p>
     <w:pPr>
-      <w:pStyle w:val="Footer"/>
+      <w:pStyle w:val="a5"/>
     </w:pPr>
     <w:r>
       <w:rPr>
@@ -6373,7 +6428,7 @@
                 <w:hyperlink r:id="rId1" w:history="1">
                   <w:r>
                     <w:rPr>
-                      <w:rStyle w:val="Hyperlink"/>
+                      <w:rStyle w:val="a9"/>
                       <w:color w:val="0882DE"/>
                       <w:sz w:val="17"/>
                       <w:szCs w:val="17"/>
@@ -6382,7 +6437,7 @@
                   </w:r>
                   <w:r>
                     <w:rPr>
-                      <w:rStyle w:val="Hyperlink"/>
+                      <w:rStyle w:val="a9"/>
                       <w:color w:val="0882DE"/>
                       <w:sz w:val="17"/>
                       <w:szCs w:val="17"/>
@@ -6391,7 +6446,7 @@
                   </w:r>
                   <w:r>
                     <w:rPr>
-                      <w:rStyle w:val="Hyperlink"/>
+                      <w:rStyle w:val="a9"/>
                       <w:color w:val="0882DE"/>
                       <w:sz w:val="17"/>
                       <w:szCs w:val="17"/>
@@ -6640,7 +6695,7 @@
                                     <a14:useLocalDpi xmlns:a14="http://schemas.microsoft.com/office/drawing/2010/main" val="0"/>
                                   </a:ext>
                                   <a:ext uri="{837473B0-CC2E-450A-ABE3-18F120FF3D39}">
-                                    <a1611:picAttrSrcUrl xmlns="" xmlns:cx2="http://schemas.microsoft.com/office/drawing/2015/10/21/chartex" xmlns:cx3="http://schemas.microsoft.com/office/drawing/2016/5/9/chartex" xmlns:cx4="http://schemas.microsoft.com/office/drawing/2016/5/10/chartex" xmlns:cx5="http://schemas.microsoft.com/office/drawing/2016/5/11/chartex" xmlns:cx6="http://schemas.microsoft.com/office/drawing/2016/5/12/chartex" xmlns:cx7="http://schemas.microsoft.com/office/drawing/2016/5/13/chartex" xmlns:cx8="http://schemas.microsoft.com/office/drawing/2016/5/14/chartex" xmlns:aink="http://schemas.microsoft.com/office/drawing/2016/ink" xmlns:am3d="http://schemas.microsoft.com/office/drawing/2017/model3d" xmlns:o="urn:schemas-microsoft-com:office:office" xmlns:oel="http://schemas.microsoft.com/office/2019/extlst" xmlns:v="urn:schemas-microsoft-com:vml" xmlns:w10="urn:schemas-microsoft-com:office:word" xmlns:w="http://schemas.openxmlformats.org/wordprocessingml/2006/main" xmlns:w16cex="http://schemas.microsoft.com/office/word/2018/wordml/cex" xmlns:w16cid="http://schemas.microsoft.com/office/word/2016/wordml/cid" xmlns:w16="http://schemas.microsoft.com/office/word/2018/wordml" xmlns:w16sdtdh="http://schemas.microsoft.com/office/word/2020/wordml/sdtdatahash" xmlns:a1611="http://schemas.microsoft.com/office/drawing/2016/11/main" r:id="rId10"/>
+                                    <a1611:picAttrSrcUrl xmlns:a1611="http://schemas.microsoft.com/office/drawing/2016/11/main" xmlns:w16sdtdh="http://schemas.microsoft.com/office/word/2020/wordml/sdtdatahash" xmlns:w16="http://schemas.microsoft.com/office/word/2018/wordml" xmlns:w16cid="http://schemas.microsoft.com/office/word/2016/wordml/cid" xmlns:w16cex="http://schemas.microsoft.com/office/word/2018/wordml/cex" xmlns:w="http://schemas.openxmlformats.org/wordprocessingml/2006/main" xmlns:w10="urn:schemas-microsoft-com:office:word" xmlns:v="urn:schemas-microsoft-com:vml" xmlns:oel="http://schemas.microsoft.com/office/2019/extlst" xmlns:o="urn:schemas-microsoft-com:office:office" xmlns:am3d="http://schemas.microsoft.com/office/drawing/2017/model3d" xmlns:aink="http://schemas.microsoft.com/office/drawing/2016/ink" xmlns:cx8="http://schemas.microsoft.com/office/drawing/2016/5/14/chartex" xmlns:cx7="http://schemas.microsoft.com/office/drawing/2016/5/13/chartex" xmlns:cx6="http://schemas.microsoft.com/office/drawing/2016/5/12/chartex" xmlns:cx5="http://schemas.microsoft.com/office/drawing/2016/5/11/chartex" xmlns:cx4="http://schemas.microsoft.com/office/drawing/2016/5/10/chartex" xmlns:cx3="http://schemas.microsoft.com/office/drawing/2016/5/9/chartex" xmlns:cx2="http://schemas.microsoft.com/office/drawing/2015/10/21/chartex" xmlns="" xmlns:cx1="http://schemas.microsoft.com/office/drawing/2015/9/8/chartex" r:id="rId10"/>
                                   </a:ext>
                                 </a:extLst>
                               </a:blip>
@@ -7102,7 +7157,7 @@
                     <w:sz w:val="18"/>
                     <w:szCs w:val="18"/>
                   </w:rPr>
-                  <w:t>10</w:t>
+                  <w:t>2</w:t>
                 </w:r>
                 <w:r>
                   <w:rPr>
@@ -7118,16 +7173,31 @@
                   </w:rPr>
                   <w:t xml:space="preserve"> of </w:t>
                 </w:r>
-                <w:fldSimple w:instr=" NUMPAGES   \* MERGEFORMAT ">
-                  <w:r>
-                    <w:rPr>
-                      <w:noProof/>
-                      <w:sz w:val="18"/>
-                      <w:szCs w:val="18"/>
-                    </w:rPr>
-                    <w:t>13</w:t>
-                  </w:r>
-                </w:fldSimple>
+                <w:r>
+                  <w:fldChar w:fldCharType="begin"/>
+                </w:r>
+                <w:r>
+                  <w:instrText xml:space="preserve"> NUMPAGES   \* MERGEFORMAT </w:instrText>
+                </w:r>
+                <w:r>
+                  <w:fldChar w:fldCharType="separate"/>
+                </w:r>
+                <w:r>
+                  <w:rPr>
+                    <w:noProof/>
+                    <w:sz w:val="18"/>
+                    <w:szCs w:val="18"/>
+                  </w:rPr>
+                  <w:t>13</w:t>
+                </w:r>
+                <w:r>
+                  <w:rPr>
+                    <w:noProof/>
+                    <w:sz w:val="18"/>
+                    <w:szCs w:val="18"/>
+                  </w:rPr>
+                  <w:fldChar w:fldCharType="end"/>
+                </w:r>
               </w:p>
             </w:txbxContent>
           </v:textbox>
@@ -7139,7 +7209,7 @@
 </file>
 
 <file path=word/footnotes.xml><?xml version="1.0" encoding="utf-8"?>
-<w:footnotes xmlns:wpc="http://schemas.microsoft.com/office/word/2010/wordprocessingCanvas" xmlns:cx="http://schemas.microsoft.com/office/drawing/2014/chartex" xmlns:cx1="http://schemas.microsoft.com/office/drawing/2015/9/8/chartex" xmlns:mc="http://schemas.openxmlformats.org/markup-compatibility/2006" xmlns:o="urn:schemas-microsoft-com:office:office" xmlns:r="http://schemas.openxmlformats.org/officeDocument/2006/relationships" xmlns:m="http://schemas.openxmlformats.org/officeDocument/2006/math" xmlns:v="urn:schemas-microsoft-com:vml" xmlns:wp14="http://schemas.microsoft.com/office/word/2010/wordprocessingDrawing" xmlns:wp="http://schemas.openxmlformats.org/drawingml/2006/wordprocessingDrawing" xmlns:w10="urn:schemas-microsoft-com:office:word" xmlns:w="http://schemas.openxmlformats.org/wordprocessingml/2006/main" xmlns:w14="http://schemas.microsoft.com/office/word/2010/wordml" xmlns:w15="http://schemas.microsoft.com/office/word/2012/wordml" xmlns:w16se="http://schemas.microsoft.com/office/word/2015/wordml/symex" xmlns:wpg="http://schemas.microsoft.com/office/word/2010/wordprocessingGroup" xmlns:wpi="http://schemas.microsoft.com/office/word/2010/wordprocessingInk" xmlns:wne="http://schemas.microsoft.com/office/word/2006/wordml" xmlns:wps="http://schemas.microsoft.com/office/word/2010/wordprocessingShape" mc:Ignorable="w14 w15 w16se wp14">
+<w:footnotes xmlns:wpc="http://schemas.microsoft.com/office/word/2010/wordprocessingCanvas" xmlns:cx="http://schemas.microsoft.com/office/drawing/2014/chartex" xmlns:mc="http://schemas.openxmlformats.org/markup-compatibility/2006" xmlns:o="urn:schemas-microsoft-com:office:office" xmlns:r="http://schemas.openxmlformats.org/officeDocument/2006/relationships" xmlns:m="http://schemas.openxmlformats.org/officeDocument/2006/math" xmlns:v="urn:schemas-microsoft-com:vml" xmlns:wp14="http://schemas.microsoft.com/office/word/2010/wordprocessingDrawing" xmlns:wp="http://schemas.openxmlformats.org/drawingml/2006/wordprocessingDrawing" xmlns:w10="urn:schemas-microsoft-com:office:word" xmlns:w="http://schemas.openxmlformats.org/wordprocessingml/2006/main" xmlns:w14="http://schemas.microsoft.com/office/word/2010/wordml" xmlns:w15="http://schemas.microsoft.com/office/word/2012/wordml" xmlns:w16se="http://schemas.microsoft.com/office/word/2015/wordml/symex" xmlns:wpg="http://schemas.microsoft.com/office/word/2010/wordprocessingGroup" xmlns:wpi="http://schemas.microsoft.com/office/word/2010/wordprocessingInk" xmlns:wne="http://schemas.microsoft.com/office/word/2006/wordml" xmlns:wps="http://schemas.microsoft.com/office/word/2010/wordprocessingShape" mc:Ignorable="w14 w15 w16se wp14">
   <w:footnote w:type="separator" w:id="-1">
     <w:p>
       <w:pPr>
@@ -7164,10 +7234,10 @@
 </file>
 
 <file path=word/header1.xml><?xml version="1.0" encoding="utf-8"?>
-<w:hdr xmlns:wpc="http://schemas.microsoft.com/office/word/2010/wordprocessingCanvas" xmlns:cx="http://schemas.microsoft.com/office/drawing/2014/chartex" xmlns:cx1="http://schemas.microsoft.com/office/drawing/2015/9/8/chartex" xmlns:mc="http://schemas.openxmlformats.org/markup-compatibility/2006" xmlns:o="urn:schemas-microsoft-com:office:office" xmlns:r="http://schemas.openxmlformats.org/officeDocument/2006/relationships" xmlns:m="http://schemas.openxmlformats.org/officeDocument/2006/math" xmlns:v="urn:schemas-microsoft-com:vml" xmlns:wp14="http://schemas.microsoft.com/office/word/2010/wordprocessingDrawing" xmlns:wp="http://schemas.openxmlformats.org/drawingml/2006/wordprocessingDrawing" xmlns:w10="urn:schemas-microsoft-com:office:word" xmlns:w="http://schemas.openxmlformats.org/wordprocessingml/2006/main" xmlns:w14="http://schemas.microsoft.com/office/word/2010/wordml" xmlns:w15="http://schemas.microsoft.com/office/word/2012/wordml" xmlns:w16se="http://schemas.microsoft.com/office/word/2015/wordml/symex" xmlns:wpg="http://schemas.microsoft.com/office/word/2010/wordprocessingGroup" xmlns:wpi="http://schemas.microsoft.com/office/word/2010/wordprocessingInk" xmlns:wne="http://schemas.microsoft.com/office/word/2006/wordml" xmlns:wps="http://schemas.microsoft.com/office/word/2010/wordprocessingShape" mc:Ignorable="w14 w15 w16se wp14">
+<w:hdr xmlns:wpc="http://schemas.microsoft.com/office/word/2010/wordprocessingCanvas" xmlns:cx="http://schemas.microsoft.com/office/drawing/2014/chartex" xmlns:mc="http://schemas.openxmlformats.org/markup-compatibility/2006" xmlns:o="urn:schemas-microsoft-com:office:office" xmlns:r="http://schemas.openxmlformats.org/officeDocument/2006/relationships" xmlns:m="http://schemas.openxmlformats.org/officeDocument/2006/math" xmlns:v="urn:schemas-microsoft-com:vml" xmlns:wp14="http://schemas.microsoft.com/office/word/2010/wordprocessingDrawing" xmlns:wp="http://schemas.openxmlformats.org/drawingml/2006/wordprocessingDrawing" xmlns:w10="urn:schemas-microsoft-com:office:word" xmlns:w="http://schemas.openxmlformats.org/wordprocessingml/2006/main" xmlns:w14="http://schemas.microsoft.com/office/word/2010/wordml" xmlns:w15="http://schemas.microsoft.com/office/word/2012/wordml" xmlns:w16se="http://schemas.microsoft.com/office/word/2015/wordml/symex" xmlns:wpg="http://schemas.microsoft.com/office/word/2010/wordprocessingGroup" xmlns:wpi="http://schemas.microsoft.com/office/word/2010/wordprocessingInk" xmlns:wne="http://schemas.microsoft.com/office/word/2006/wordml" xmlns:wps="http://schemas.microsoft.com/office/word/2010/wordprocessingShape" mc:Ignorable="w14 w15 w16se wp14">
   <w:p>
     <w:pPr>
-      <w:pStyle w:val="Header"/>
+      <w:pStyle w:val="a3"/>
       <w:ind w:hanging="1134"/>
     </w:pPr>
   </w:p>
@@ -7175,7 +7245,7 @@
 </file>
 
 <file path=word/numbering.xml><?xml version="1.0" encoding="utf-8"?>
-<w:numbering xmlns:wpc="http://schemas.microsoft.com/office/word/2010/wordprocessingCanvas" xmlns:cx="http://schemas.microsoft.com/office/drawing/2014/chartex" xmlns:cx1="http://schemas.microsoft.com/office/drawing/2015/9/8/chartex" xmlns:mc="http://schemas.openxmlformats.org/markup-compatibility/2006" xmlns:o="urn:schemas-microsoft-com:office:office" xmlns:r="http://schemas.openxmlformats.org/officeDocument/2006/relationships" xmlns:m="http://schemas.openxmlformats.org/officeDocument/2006/math" xmlns:v="urn:schemas-microsoft-com:vml" xmlns:wp14="http://schemas.microsoft.com/office/word/2010/wordprocessingDrawing" xmlns:wp="http://schemas.openxmlformats.org/drawingml/2006/wordprocessingDrawing" xmlns:w10="urn:schemas-microsoft-com:office:word" xmlns:w="http://schemas.openxmlformats.org/wordprocessingml/2006/main" xmlns:w14="http://schemas.microsoft.com/office/word/2010/wordml" xmlns:w15="http://schemas.microsoft.com/office/word/2012/wordml" xmlns:w16se="http://schemas.microsoft.com/office/word/2015/wordml/symex" xmlns:wpg="http://schemas.microsoft.com/office/word/2010/wordprocessingGroup" xmlns:wpi="http://schemas.microsoft.com/office/word/2010/wordprocessingInk" xmlns:wne="http://schemas.microsoft.com/office/word/2006/wordml" xmlns:wps="http://schemas.microsoft.com/office/word/2010/wordprocessingShape" mc:Ignorable="w14 w15 w16se wp14">
+<w:numbering xmlns:wpc="http://schemas.microsoft.com/office/word/2010/wordprocessingCanvas" xmlns:cx="http://schemas.microsoft.com/office/drawing/2014/chartex" xmlns:mc="http://schemas.openxmlformats.org/markup-compatibility/2006" xmlns:o="urn:schemas-microsoft-com:office:office" xmlns:r="http://schemas.openxmlformats.org/officeDocument/2006/relationships" xmlns:m="http://schemas.openxmlformats.org/officeDocument/2006/math" xmlns:v="urn:schemas-microsoft-com:vml" xmlns:wp14="http://schemas.microsoft.com/office/word/2010/wordprocessingDrawing" xmlns:wp="http://schemas.openxmlformats.org/drawingml/2006/wordprocessingDrawing" xmlns:w10="urn:schemas-microsoft-com:office:word" xmlns:w="http://schemas.openxmlformats.org/wordprocessingml/2006/main" xmlns:w14="http://schemas.microsoft.com/office/word/2010/wordml" xmlns:w15="http://schemas.microsoft.com/office/word/2012/wordml" xmlns:w16se="http://schemas.microsoft.com/office/word/2015/wordml/symex" xmlns:wpg="http://schemas.microsoft.com/office/word/2010/wordprocessingGroup" xmlns:wpi="http://schemas.microsoft.com/office/word/2010/wordprocessingInk" xmlns:wne="http://schemas.microsoft.com/office/word/2006/wordml" xmlns:wps="http://schemas.microsoft.com/office/word/2010/wordprocessingShape" mc:Ignorable="w14 w15 w16se wp14">
   <w:abstractNum w:abstractNumId="0" w15:restartNumberingAfterBreak="0">
     <w:nsid w:val="04E60920"/>
     <w:multiLevelType w:val="hybridMultilevel"/>
@@ -7522,7 +7592,7 @@
     <w:lvl w:ilvl="0" w:tplc="A0E28166">
       <w:start w:val="1"/>
       <w:numFmt w:val="decimal"/>
-      <w:pStyle w:val="Heading2"/>
+      <w:pStyle w:val="2"/>
       <w:lvlText w:val="%1."/>
       <w:lvlJc w:val="left"/>
       <w:pPr>
@@ -8820,7 +8890,7 @@
     <w:lsdException w:name="List Table 6 Colorful Accent 6" w:uiPriority="51"/>
     <w:lsdException w:name="List Table 7 Colorful Accent 6" w:uiPriority="52"/>
   </w:latentStyles>
-  <w:style w:type="paragraph" w:default="1" w:styleId="Normal">
+  <w:style w:type="paragraph" w:default="1" w:styleId="a">
     <w:name w:val="Normal"/>
     <w:qFormat/>
     <w:rsid w:val="00E73DC6"/>
@@ -8831,11 +8901,11 @@
       <w:sz w:val="24"/>
     </w:rPr>
   </w:style>
-  <w:style w:type="paragraph" w:styleId="Heading1">
+  <w:style w:type="paragraph" w:styleId="1">
     <w:name w:val="heading 1"/>
-    <w:basedOn w:val="Normal"/>
-    <w:next w:val="Normal"/>
-    <w:link w:val="Heading1Char"/>
+    <w:basedOn w:val="a"/>
+    <w:next w:val="a"/>
+    <w:link w:val="10"/>
     <w:uiPriority w:val="9"/>
     <w:qFormat/>
     <w:rsid w:val="009254B7"/>
@@ -8853,11 +8923,11 @@
       <w:szCs w:val="32"/>
     </w:rPr>
   </w:style>
-  <w:style w:type="paragraph" w:styleId="Heading2">
+  <w:style w:type="paragraph" w:styleId="2">
     <w:name w:val="heading 2"/>
-    <w:basedOn w:val="Normal"/>
-    <w:next w:val="Normal"/>
-    <w:link w:val="Heading2Char"/>
+    <w:basedOn w:val="a"/>
+    <w:next w:val="a"/>
+    <w:link w:val="20"/>
     <w:uiPriority w:val="9"/>
     <w:qFormat/>
     <w:rsid w:val="006E55B4"/>
@@ -8879,11 +8949,11 @@
       <w:szCs w:val="36"/>
     </w:rPr>
   </w:style>
-  <w:style w:type="paragraph" w:styleId="Heading3">
+  <w:style w:type="paragraph" w:styleId="3">
     <w:name w:val="heading 3"/>
-    <w:basedOn w:val="Normal"/>
-    <w:next w:val="Normal"/>
-    <w:link w:val="Heading3Char"/>
+    <w:basedOn w:val="a"/>
+    <w:next w:val="a"/>
+    <w:link w:val="30"/>
     <w:uiPriority w:val="9"/>
     <w:unhideWhenUsed/>
     <w:qFormat/>
@@ -8902,11 +8972,11 @@
       <w:szCs w:val="32"/>
     </w:rPr>
   </w:style>
-  <w:style w:type="paragraph" w:styleId="Heading4">
+  <w:style w:type="paragraph" w:styleId="4">
     <w:name w:val="heading 4"/>
-    <w:basedOn w:val="Normal"/>
-    <w:next w:val="Normal"/>
-    <w:link w:val="Heading4Char"/>
+    <w:basedOn w:val="a"/>
+    <w:next w:val="a"/>
+    <w:link w:val="40"/>
     <w:uiPriority w:val="9"/>
     <w:unhideWhenUsed/>
     <w:qFormat/>
@@ -8925,11 +8995,11 @@
       <w:sz w:val="28"/>
     </w:rPr>
   </w:style>
-  <w:style w:type="paragraph" w:styleId="Heading5">
+  <w:style w:type="paragraph" w:styleId="5">
     <w:name w:val="heading 5"/>
-    <w:basedOn w:val="Normal"/>
-    <w:next w:val="Normal"/>
-    <w:link w:val="Heading5Char"/>
+    <w:basedOn w:val="a"/>
+    <w:next w:val="a"/>
+    <w:link w:val="50"/>
     <w:uiPriority w:val="9"/>
     <w:semiHidden/>
     <w:unhideWhenUsed/>
@@ -8947,13 +9017,13 @@
       <w:color w:val="B2500E"/>
     </w:rPr>
   </w:style>
-  <w:style w:type="character" w:default="1" w:styleId="DefaultParagraphFont">
+  <w:style w:type="character" w:default="1" w:styleId="a0">
     <w:name w:val="Default Paragraph Font"/>
     <w:uiPriority w:val="1"/>
     <w:semiHidden/>
     <w:unhideWhenUsed/>
   </w:style>
-  <w:style w:type="table" w:default="1" w:styleId="TableNormal">
+  <w:style w:type="table" w:default="1" w:styleId="a1">
     <w:name w:val="Normal Table"/>
     <w:uiPriority w:val="99"/>
     <w:semiHidden/>
@@ -8968,16 +9038,16 @@
       </w:tblCellMar>
     </w:tblPr>
   </w:style>
-  <w:style w:type="numbering" w:default="1" w:styleId="NoList">
+  <w:style w:type="numbering" w:default="1" w:styleId="a2">
     <w:name w:val="No List"/>
     <w:uiPriority w:val="99"/>
     <w:semiHidden/>
     <w:unhideWhenUsed/>
   </w:style>
-  <w:style w:type="paragraph" w:styleId="Header">
+  <w:style w:type="paragraph" w:styleId="a3">
     <w:name w:val="header"/>
-    <w:basedOn w:val="Normal"/>
-    <w:link w:val="HeaderChar"/>
+    <w:basedOn w:val="a"/>
+    <w:link w:val="a4"/>
     <w:uiPriority w:val="99"/>
     <w:unhideWhenUsed/>
     <w:rsid w:val="008068A2"/>
@@ -8989,17 +9059,17 @@
       <w:spacing w:after="0" w:line="240" w:lineRule="auto"/>
     </w:pPr>
   </w:style>
-  <w:style w:type="character" w:customStyle="1" w:styleId="HeaderChar">
-    <w:name w:val="Header Char"/>
-    <w:basedOn w:val="DefaultParagraphFont"/>
-    <w:link w:val="Header"/>
+  <w:style w:type="character" w:customStyle="1" w:styleId="a4">
+    <w:name w:val="Горен колонтитул Знак"/>
+    <w:basedOn w:val="a0"/>
+    <w:link w:val="a3"/>
     <w:uiPriority w:val="99"/>
     <w:rsid w:val="008068A2"/>
   </w:style>
-  <w:style w:type="paragraph" w:styleId="Footer">
+  <w:style w:type="paragraph" w:styleId="a5">
     <w:name w:val="footer"/>
-    <w:basedOn w:val="Normal"/>
-    <w:link w:val="FooterChar"/>
+    <w:basedOn w:val="a"/>
+    <w:link w:val="a6"/>
     <w:uiPriority w:val="99"/>
     <w:unhideWhenUsed/>
     <w:rsid w:val="008068A2"/>
@@ -9011,17 +9081,17 @@
       <w:spacing w:after="0" w:line="240" w:lineRule="auto"/>
     </w:pPr>
   </w:style>
-  <w:style w:type="character" w:customStyle="1" w:styleId="FooterChar">
-    <w:name w:val="Footer Char"/>
-    <w:basedOn w:val="DefaultParagraphFont"/>
-    <w:link w:val="Footer"/>
+  <w:style w:type="character" w:customStyle="1" w:styleId="a6">
+    <w:name w:val="Долен колонтитул Знак"/>
+    <w:basedOn w:val="a0"/>
+    <w:link w:val="a5"/>
     <w:uiPriority w:val="99"/>
     <w:rsid w:val="008068A2"/>
   </w:style>
-  <w:style w:type="paragraph" w:styleId="BalloonText">
+  <w:style w:type="paragraph" w:styleId="a7">
     <w:name w:val="Balloon Text"/>
-    <w:basedOn w:val="Normal"/>
-    <w:link w:val="BalloonTextChar"/>
+    <w:basedOn w:val="a"/>
+    <w:link w:val="a8"/>
     <w:uiPriority w:val="99"/>
     <w:semiHidden/>
     <w:unhideWhenUsed/>
@@ -9035,10 +9105,10 @@
       <w:szCs w:val="16"/>
     </w:rPr>
   </w:style>
-  <w:style w:type="character" w:customStyle="1" w:styleId="BalloonTextChar">
-    <w:name w:val="Balloon Text Char"/>
-    <w:basedOn w:val="DefaultParagraphFont"/>
-    <w:link w:val="BalloonText"/>
+  <w:style w:type="character" w:customStyle="1" w:styleId="a8">
+    <w:name w:val="Изнесен текст Знак"/>
+    <w:basedOn w:val="a0"/>
+    <w:link w:val="a7"/>
     <w:uiPriority w:val="99"/>
     <w:semiHidden/>
     <w:rsid w:val="00564D7B"/>
@@ -9048,9 +9118,9 @@
       <w:szCs w:val="16"/>
     </w:rPr>
   </w:style>
-  <w:style w:type="character" w:styleId="Hyperlink">
+  <w:style w:type="character" w:styleId="a9">
     <w:name w:val="Hyperlink"/>
-    <w:basedOn w:val="DefaultParagraphFont"/>
+    <w:basedOn w:val="a0"/>
     <w:uiPriority w:val="99"/>
     <w:unhideWhenUsed/>
     <w:rsid w:val="0079324A"/>
@@ -9059,10 +9129,10 @@
       <w:u w:val="single"/>
     </w:rPr>
   </w:style>
-  <w:style w:type="character" w:customStyle="1" w:styleId="Heading1Char">
-    <w:name w:val="Heading 1 Char"/>
-    <w:basedOn w:val="DefaultParagraphFont"/>
-    <w:link w:val="Heading1"/>
+  <w:style w:type="character" w:customStyle="1" w:styleId="10">
+    <w:name w:val="Заглавие 1 Знак"/>
+    <w:basedOn w:val="a0"/>
+    <w:link w:val="1"/>
     <w:uiPriority w:val="9"/>
     <w:rsid w:val="009254B7"/>
     <w:rPr>
@@ -9073,10 +9143,10 @@
       <w:szCs w:val="32"/>
     </w:rPr>
   </w:style>
-  <w:style w:type="character" w:customStyle="1" w:styleId="Heading2Char">
-    <w:name w:val="Heading 2 Char"/>
-    <w:basedOn w:val="DefaultParagraphFont"/>
-    <w:link w:val="Heading2"/>
+  <w:style w:type="character" w:customStyle="1" w:styleId="20">
+    <w:name w:val="Заглавие 2 Знак"/>
+    <w:basedOn w:val="a0"/>
+    <w:link w:val="2"/>
     <w:uiPriority w:val="9"/>
     <w:rsid w:val="006E55B4"/>
     <w:rPr>
@@ -9088,9 +9158,9 @@
       <w:szCs w:val="36"/>
     </w:rPr>
   </w:style>
-  <w:style w:type="paragraph" w:styleId="NormalWeb">
+  <w:style w:type="paragraph" w:styleId="aa">
     <w:name w:val="Normal (Web)"/>
-    <w:basedOn w:val="Normal"/>
+    <w:basedOn w:val="a"/>
     <w:uiPriority w:val="99"/>
     <w:semiHidden/>
     <w:unhideWhenUsed/>
@@ -9103,9 +9173,9 @@
       <w:szCs w:val="24"/>
     </w:rPr>
   </w:style>
-  <w:style w:type="character" w:styleId="Strong">
+  <w:style w:type="character" w:styleId="ab">
     <w:name w:val="Strong"/>
-    <w:basedOn w:val="DefaultParagraphFont"/>
+    <w:basedOn w:val="a0"/>
     <w:uiPriority w:val="22"/>
     <w:qFormat/>
     <w:rsid w:val="00524789"/>
@@ -9114,10 +9184,10 @@
       <w:bCs/>
     </w:rPr>
   </w:style>
-  <w:style w:type="character" w:customStyle="1" w:styleId="Heading3Char">
-    <w:name w:val="Heading 3 Char"/>
-    <w:basedOn w:val="DefaultParagraphFont"/>
-    <w:link w:val="Heading3"/>
+  <w:style w:type="character" w:customStyle="1" w:styleId="30">
+    <w:name w:val="Заглавие 3 Знак"/>
+    <w:basedOn w:val="a0"/>
+    <w:link w:val="3"/>
     <w:uiPriority w:val="9"/>
     <w:rsid w:val="008C5930"/>
     <w:rPr>
@@ -9128,10 +9198,10 @@
       <w:szCs w:val="32"/>
     </w:rPr>
   </w:style>
-  <w:style w:type="character" w:customStyle="1" w:styleId="Heading4Char">
-    <w:name w:val="Heading 4 Char"/>
-    <w:basedOn w:val="DefaultParagraphFont"/>
-    <w:link w:val="Heading4"/>
+  <w:style w:type="character" w:customStyle="1" w:styleId="40">
+    <w:name w:val="Заглавие 4 Знак"/>
+    <w:basedOn w:val="a0"/>
+    <w:link w:val="4"/>
     <w:uiPriority w:val="9"/>
     <w:rsid w:val="008C5930"/>
     <w:rPr>
@@ -9142,10 +9212,10 @@
       <w:sz w:val="28"/>
     </w:rPr>
   </w:style>
-  <w:style w:type="paragraph" w:styleId="ListParagraph">
+  <w:style w:type="paragraph" w:styleId="ac">
     <w:name w:val="List Paragraph"/>
-    <w:basedOn w:val="Normal"/>
-    <w:link w:val="ListParagraphChar"/>
+    <w:basedOn w:val="a"/>
+    <w:link w:val="ad"/>
     <w:uiPriority w:val="34"/>
     <w:qFormat/>
     <w:rsid w:val="008617B5"/>
@@ -9154,9 +9224,9 @@
       <w:contextualSpacing/>
     </w:pPr>
   </w:style>
-  <w:style w:type="character" w:styleId="FollowedHyperlink">
+  <w:style w:type="character" w:styleId="ae">
     <w:name w:val="FollowedHyperlink"/>
-    <w:basedOn w:val="DefaultParagraphFont"/>
+    <w:basedOn w:val="a0"/>
     <w:uiPriority w:val="99"/>
     <w:semiHidden/>
     <w:unhideWhenUsed/>
@@ -9166,10 +9236,10 @@
       <w:u w:val="single"/>
     </w:rPr>
   </w:style>
-  <w:style w:type="character" w:customStyle="1" w:styleId="Heading5Char">
-    <w:name w:val="Heading 5 Char"/>
-    <w:basedOn w:val="DefaultParagraphFont"/>
-    <w:link w:val="Heading5"/>
+  <w:style w:type="character" w:customStyle="1" w:styleId="50">
+    <w:name w:val="Заглавие 5 Знак"/>
+    <w:basedOn w:val="a0"/>
+    <w:link w:val="5"/>
     <w:uiPriority w:val="9"/>
     <w:semiHidden/>
     <w:rsid w:val="008C5930"/>
@@ -9181,7 +9251,7 @@
   </w:style>
   <w:style w:type="paragraph" w:customStyle="1" w:styleId="Code">
     <w:name w:val="Code"/>
-    <w:basedOn w:val="Normal"/>
+    <w:basedOn w:val="a"/>
     <w:link w:val="CodeChar"/>
     <w:qFormat/>
     <w:rsid w:val="008063E1"/>
@@ -9193,7 +9263,7 @@
   </w:style>
   <w:style w:type="character" w:customStyle="1" w:styleId="CodeChar">
     <w:name w:val="Code Char"/>
-    <w:basedOn w:val="DefaultParagraphFont"/>
+    <w:basedOn w:val="a0"/>
     <w:link w:val="Code"/>
     <w:qFormat/>
     <w:rsid w:val="008063E1"/>
@@ -9203,9 +9273,9 @@
       <w:noProof/>
     </w:rPr>
   </w:style>
-  <w:style w:type="table" w:styleId="TableGrid">
+  <w:style w:type="table" w:styleId="af">
     <w:name w:val="Table Grid"/>
-    <w:basedOn w:val="TableNormal"/>
+    <w:basedOn w:val="a1"/>
     <w:uiPriority w:val="59"/>
     <w:rsid w:val="00763912"/>
     <w:pPr>
@@ -9224,12 +9294,12 @@
   </w:style>
   <w:style w:type="character" w:customStyle="1" w:styleId="tgc">
     <w:name w:val="_tgc"/>
-    <w:basedOn w:val="DefaultParagraphFont"/>
+    <w:basedOn w:val="a0"/>
     <w:rsid w:val="00D8395C"/>
   </w:style>
   <w:style w:type="paragraph" w:customStyle="1" w:styleId="Index">
     <w:name w:val="Index"/>
-    <w:basedOn w:val="Normal"/>
+    <w:basedOn w:val="a"/>
     <w:qFormat/>
     <w:rsid w:val="005054C7"/>
     <w:pPr>
@@ -9240,17 +9310,17 @@
       <w:rFonts w:cs="FreeSans"/>
     </w:rPr>
   </w:style>
-  <w:style w:type="character" w:customStyle="1" w:styleId="ListParagraphChar">
-    <w:name w:val="List Paragraph Char"/>
-    <w:basedOn w:val="DefaultParagraphFont"/>
-    <w:link w:val="ListParagraph"/>
+  <w:style w:type="character" w:customStyle="1" w:styleId="ad">
+    <w:name w:val="Списък на абзаци Знак"/>
+    <w:basedOn w:val="a0"/>
+    <w:link w:val="ac"/>
     <w:uiPriority w:val="34"/>
     <w:qFormat/>
     <w:rsid w:val="005054C7"/>
   </w:style>
   <w:style w:type="character" w:customStyle="1" w:styleId="InternetLink">
     <w:name w:val="Internet Link"/>
-    <w:basedOn w:val="DefaultParagraphFont"/>
+    <w:basedOn w:val="a0"/>
     <w:uiPriority w:val="99"/>
     <w:unhideWhenUsed/>
     <w:rsid w:val="005054C7"/>
@@ -9261,7 +9331,7 @@
   </w:style>
   <w:style w:type="character" w:customStyle="1" w:styleId="UnresolvedMention1">
     <w:name w:val="Unresolved Mention1"/>
-    <w:basedOn w:val="DefaultParagraphFont"/>
+    <w:basedOn w:val="a0"/>
     <w:uiPriority w:val="99"/>
     <w:semiHidden/>
     <w:unhideWhenUsed/>
@@ -9273,13 +9343,13 @@
   </w:style>
   <w:style w:type="character" w:customStyle="1" w:styleId="resolvedvariable">
     <w:name w:val="resolvedvariable"/>
-    <w:basedOn w:val="DefaultParagraphFont"/>
+    <w:basedOn w:val="a0"/>
     <w:rsid w:val="002C6D7B"/>
   </w:style>
-  <w:style w:type="paragraph" w:styleId="HTMLPreformatted">
+  <w:style w:type="paragraph" w:styleId="HTML">
     <w:name w:val="HTML Preformatted"/>
-    <w:basedOn w:val="Normal"/>
-    <w:link w:val="HTMLPreformattedChar"/>
+    <w:basedOn w:val="a"/>
+    <w:link w:val="HTML0"/>
     <w:uiPriority w:val="99"/>
     <w:unhideWhenUsed/>
     <w:rsid w:val="00A35D7A"/>
@@ -9310,10 +9380,10 @@
       <w:szCs w:val="20"/>
     </w:rPr>
   </w:style>
-  <w:style w:type="character" w:customStyle="1" w:styleId="HTMLPreformattedChar">
-    <w:name w:val="HTML Preformatted Char"/>
-    <w:basedOn w:val="DefaultParagraphFont"/>
-    <w:link w:val="HTMLPreformatted"/>
+  <w:style w:type="character" w:customStyle="1" w:styleId="HTML0">
+    <w:name w:val="HTML стандартен Знак"/>
+    <w:basedOn w:val="a0"/>
+    <w:link w:val="HTML"/>
     <w:uiPriority w:val="99"/>
     <w:rsid w:val="00A35D7A"/>
     <w:rPr>
@@ -9324,7 +9394,7 @@
   </w:style>
   <w:style w:type="character" w:customStyle="1" w:styleId="UnresolvedMention">
     <w:name w:val="Unresolved Mention"/>
-    <w:basedOn w:val="DefaultParagraphFont"/>
+    <w:basedOn w:val="a0"/>
     <w:uiPriority w:val="99"/>
     <w:semiHidden/>
     <w:unhideWhenUsed/>
@@ -9627,7 +9697,7 @@
 </file>
 
 <file path=customXml/itemProps1.xml><?xml version="1.0" encoding="utf-8"?>
-<ds:datastoreItem xmlns:ds="http://schemas.openxmlformats.org/officeDocument/2006/customXml" ds:itemID="{9A8B881A-42F2-4E6C-BA2C-9D245B670ADC}">
+<ds:datastoreItem xmlns:ds="http://schemas.openxmlformats.org/officeDocument/2006/customXml" ds:itemID="{33E7FED0-3500-49BE-A36E-1F81848D353D}">
   <ds:schemaRefs>
     <ds:schemaRef ds:uri="http://schemas.openxmlformats.org/officeDocument/2006/bibliography"/>
   </ds:schemaRefs>

</xml_diff>

<commit_message>
half solution of fisher game
</commit_message>
<xml_diff>
--- a/Data and Authentication EXERCISE/03.JS-Applications-Data-and-Authentication-Exercise.docx
+++ b/Data and Authentication EXERCISE/03.JS-Applications-Data-and-Authentication-Exercise.docx
@@ -112,7 +112,21 @@
             <w:rStyle w:val="a9"/>
             <w:sz w:val="22"/>
           </w:rPr>
-          <w:t>read the documentation here</w:t>
+          <w:t>read the d</w:t>
+        </w:r>
+        <w:r>
+          <w:rPr>
+            <w:rStyle w:val="a9"/>
+            <w:sz w:val="22"/>
+          </w:rPr>
+          <w:t>o</w:t>
+        </w:r>
+        <w:r>
+          <w:rPr>
+            <w:rStyle w:val="a9"/>
+            <w:sz w:val="22"/>
+          </w:rPr>
+          <w:t>cumentation here</w:t>
         </w:r>
       </w:hyperlink>
       <w:r>
@@ -835,16 +849,7 @@
           <w:noProof/>
           <w:szCs w:val="24"/>
         </w:rPr>
-        <w:t xml:space="preserve"> </w:t>
-      </w:r>
-      <w:bookmarkStart w:id="2" w:name="_GoBack"/>
-      <w:r>
-        <w:rPr>
-          <w:rFonts w:cstheme="minorHAnsi"/>
-          <w:noProof/>
-          <w:szCs w:val="24"/>
-        </w:rPr>
-        <w:t xml:space="preserve">Pressing the </w:t>
+        <w:t xml:space="preserve"> Pressing the </w:t>
       </w:r>
       <w:r>
         <w:rPr>
@@ -878,7 +883,6 @@
         </w:rPr>
         <w:t xml:space="preserve"> request to the server and delete the entry. The received response will be an object in the following format:</w:t>
       </w:r>
-      <w:bookmarkEnd w:id="2"/>
       <w:r>
         <w:rPr>
           <w:rFonts w:cstheme="minorHAnsi"/>
@@ -3045,12 +3049,14 @@
         <w:spacing w:before="120" w:line="240" w:lineRule="auto"/>
         <w:rPr>
           <w:noProof/>
+          <w:highlight w:val="yellow"/>
           <w:lang w:val="bg-BG"/>
         </w:rPr>
       </w:pPr>
       <w:r>
         <w:rPr>
           <w:noProof/>
+          <w:highlight w:val="yellow"/>
         </w:rPr>
         <w:t xml:space="preserve">After a </w:t>
       </w:r>
@@ -3058,12 +3064,14 @@
         <w:rPr>
           <w:b/>
           <w:noProof/>
+          <w:highlight w:val="yellow"/>
         </w:rPr>
         <w:t>successful login</w:t>
       </w:r>
       <w:r>
         <w:rPr>
           <w:noProof/>
+          <w:highlight w:val="yellow"/>
         </w:rPr>
         <w:t xml:space="preserve"> the </w:t>
       </w:r>
@@ -3071,26 +3079,14 @@
         <w:rPr>
           <w:b/>
           <w:noProof/>
-        </w:rPr>
-        <w:t xml:space="preserve">home </w:t>
-      </w:r>
-      <w:r>
-        <w:rPr>
-          <w:b/>
-          <w:noProof/>
-        </w:rPr>
-        <w:t>page</w:t>
-      </w:r>
-      <w:r>
-        <w:rPr>
-          <w:b/>
-          <w:noProof/>
-        </w:rPr>
-        <w:t xml:space="preserve"> should be displayed</w:t>
-      </w:r>
-      <w:r>
-        <w:rPr>
-          <w:noProof/>
+          <w:highlight w:val="yellow"/>
+        </w:rPr>
+        <w:t>home page should be displayed</w:t>
+      </w:r>
+      <w:r>
+        <w:rPr>
+          <w:noProof/>
+          <w:highlight w:val="yellow"/>
         </w:rPr>
         <w:t>.</w:t>
       </w:r>
@@ -3105,12 +3101,14 @@
         <w:spacing w:before="120" w:line="240" w:lineRule="auto"/>
         <w:rPr>
           <w:noProof/>
+          <w:highlight w:val="yellow"/>
           <w:lang w:val="bg-BG"/>
         </w:rPr>
       </w:pPr>
       <w:r>
         <w:rPr>
           <w:noProof/>
+          <w:highlight w:val="yellow"/>
         </w:rPr>
         <w:t xml:space="preserve">In case of </w:t>
       </w:r>
@@ -3118,12 +3116,14 @@
         <w:rPr>
           <w:b/>
           <w:noProof/>
+          <w:highlight w:val="yellow"/>
         </w:rPr>
         <w:t>error</w:t>
       </w:r>
       <w:r>
         <w:rPr>
           <w:noProof/>
+          <w:highlight w:val="yellow"/>
         </w:rPr>
         <w:t xml:space="preserve">, an appropriate error </w:t>
       </w:r>
@@ -3131,12 +3131,14 @@
         <w:rPr>
           <w:b/>
           <w:noProof/>
+          <w:highlight w:val="yellow"/>
         </w:rPr>
         <w:t>message</w:t>
       </w:r>
       <w:r>
         <w:rPr>
           <w:noProof/>
+          <w:highlight w:val="yellow"/>
         </w:rPr>
         <w:t xml:space="preserve"> should be displayed and the user should be able to fill in the login form again.</w:t>
       </w:r>
@@ -3151,12 +3153,14 @@
         <w:spacing w:before="120" w:line="240" w:lineRule="auto"/>
         <w:rPr>
           <w:noProof/>
+          <w:highlight w:val="yellow"/>
           <w:lang w:val="bg-BG"/>
         </w:rPr>
       </w:pPr>
       <w:r>
         <w:rPr>
           <w:noProof/>
+          <w:highlight w:val="yellow"/>
         </w:rPr>
         <w:t xml:space="preserve">Keep the user data in the browser's </w:t>
       </w:r>
@@ -3164,34 +3168,16 @@
         <w:rPr>
           <w:b/>
           <w:noProof/>
-        </w:rPr>
-        <w:t>session</w:t>
-      </w:r>
-      <w:r>
-        <w:rPr>
-          <w:b/>
-          <w:noProof/>
-        </w:rPr>
-        <w:t xml:space="preserve"> or locale</w:t>
-      </w:r>
-      <w:r>
-        <w:rPr>
-          <w:b/>
-          <w:noProof/>
-        </w:rPr>
-        <w:t xml:space="preserve"> storage</w:t>
-      </w:r>
-      <w:r>
-        <w:rPr>
-          <w:noProof/>
-        </w:rPr>
-        <w:t>.</w:t>
-      </w:r>
-      <w:r>
-        <w:rPr>
-          <w:noProof/>
-        </w:rPr>
-        <w:t xml:space="preserve"> </w:t>
+          <w:highlight w:val="yellow"/>
+        </w:rPr>
+        <w:t>session or locale storage</w:t>
+      </w:r>
+      <w:r>
+        <w:rPr>
+          <w:noProof/>
+          <w:highlight w:val="yellow"/>
+        </w:rPr>
+        <w:t xml:space="preserve">. </w:t>
       </w:r>
     </w:p>
     <w:p>
@@ -3377,12 +3363,14 @@
         <w:jc w:val="both"/>
         <w:rPr>
           <w:noProof/>
+          <w:highlight w:val="yellow"/>
           <w:lang w:val="bg-BG"/>
         </w:rPr>
       </w:pPr>
       <w:r>
         <w:rPr>
           <w:noProof/>
+          <w:highlight w:val="yellow"/>
         </w:rPr>
         <w:t xml:space="preserve">In case of </w:t>
       </w:r>
@@ -3390,12 +3378,14 @@
         <w:rPr>
           <w:b/>
           <w:noProof/>
+          <w:highlight w:val="yellow"/>
         </w:rPr>
         <w:t xml:space="preserve">error </w:t>
       </w:r>
       <w:r>
         <w:rPr>
           <w:noProof/>
+          <w:highlight w:val="yellow"/>
         </w:rPr>
         <w:t xml:space="preserve">(eg. invalid username/password), an appropriate error </w:t>
       </w:r>
@@ -3403,12 +3393,14 @@
         <w:rPr>
           <w:b/>
           <w:noProof/>
+          <w:highlight w:val="yellow"/>
         </w:rPr>
         <w:t>message</w:t>
       </w:r>
       <w:r>
         <w:rPr>
           <w:noProof/>
+          <w:highlight w:val="yellow"/>
         </w:rPr>
         <w:t xml:space="preserve"> should be displayed, and the user should be able to </w:t>
       </w:r>
@@ -3416,12 +3408,14 @@
         <w:rPr>
           <w:b/>
           <w:noProof/>
+          <w:highlight w:val="yellow"/>
         </w:rPr>
         <w:t>try</w:t>
       </w:r>
       <w:r>
         <w:rPr>
           <w:noProof/>
+          <w:highlight w:val="yellow"/>
         </w:rPr>
         <w:t xml:space="preserve"> to register again.</w:t>
       </w:r>
@@ -3437,12 +3431,14 @@
         <w:jc w:val="both"/>
         <w:rPr>
           <w:noProof/>
+          <w:highlight w:val="yellow"/>
           <w:lang w:val="bg-BG"/>
         </w:rPr>
       </w:pPr>
       <w:r>
         <w:rPr>
           <w:noProof/>
+          <w:highlight w:val="yellow"/>
         </w:rPr>
         <w:t xml:space="preserve">Keep the user data in the browser's </w:t>
       </w:r>
@@ -3450,34 +3446,16 @@
         <w:rPr>
           <w:b/>
           <w:noProof/>
-        </w:rPr>
-        <w:t>session</w:t>
-      </w:r>
-      <w:r>
-        <w:rPr>
-          <w:b/>
-          <w:noProof/>
-        </w:rPr>
-        <w:t xml:space="preserve"> or local</w:t>
-      </w:r>
-      <w:r>
-        <w:rPr>
-          <w:b/>
-          <w:noProof/>
-        </w:rPr>
-        <w:t xml:space="preserve"> storage</w:t>
-      </w:r>
-      <w:r>
-        <w:rPr>
-          <w:noProof/>
-        </w:rPr>
-        <w:t>.</w:t>
-      </w:r>
-      <w:r>
-        <w:rPr>
-          <w:noProof/>
-        </w:rPr>
-        <w:t xml:space="preserve"> </w:t>
+          <w:highlight w:val="yellow"/>
+        </w:rPr>
+        <w:t>session or local storage</w:t>
+      </w:r>
+      <w:r>
+        <w:rPr>
+          <w:noProof/>
+          <w:highlight w:val="yellow"/>
+        </w:rPr>
+        <w:t xml:space="preserve">. </w:t>
       </w:r>
     </w:p>
     <w:p>
@@ -3496,6 +3474,7 @@
       <w:r>
         <w:rPr>
           <w:noProof/>
+          <w:highlight w:val="yellow"/>
         </w:rPr>
         <w:t xml:space="preserve">After a </w:t>
       </w:r>
@@ -3503,19 +3482,14 @@
         <w:rPr>
           <w:b/>
           <w:noProof/>
-        </w:rPr>
-        <w:t xml:space="preserve">successful </w:t>
-      </w:r>
-      <w:r>
-        <w:rPr>
-          <w:b/>
-          <w:noProof/>
-        </w:rPr>
-        <w:t>registration</w:t>
-      </w:r>
-      <w:r>
-        <w:rPr>
-          <w:noProof/>
+          <w:highlight w:val="yellow"/>
+        </w:rPr>
+        <w:t>successful registration</w:t>
+      </w:r>
+      <w:r>
+        <w:rPr>
+          <w:noProof/>
+          <w:highlight w:val="yellow"/>
         </w:rPr>
         <w:t xml:space="preserve"> the </w:t>
       </w:r>
@@ -3523,22 +3497,9 @@
         <w:rPr>
           <w:b/>
           <w:noProof/>
-        </w:rPr>
-        <w:t xml:space="preserve">home </w:t>
-      </w:r>
-      <w:r>
-        <w:rPr>
-          <w:b/>
-          <w:noProof/>
-        </w:rPr>
-        <w:t>page</w:t>
-      </w:r>
-      <w:r>
-        <w:rPr>
-          <w:b/>
-          <w:noProof/>
-        </w:rPr>
-        <w:t xml:space="preserve"> should be displayed</w:t>
+          <w:highlight w:val="yellow"/>
+        </w:rPr>
+        <w:t>home page should be displayed</w:t>
       </w:r>
       <w:r>
         <w:rPr>
@@ -3797,12 +3758,14 @@
         <w:rPr>
           <w:rFonts w:cstheme="minorHAnsi"/>
           <w:sz w:val="22"/>
+          <w:highlight w:val="yellow"/>
         </w:rPr>
       </w:pPr>
       <w:r>
         <w:rPr>
           <w:sz w:val="22"/>
           <w:szCs w:val="20"/>
+          <w:highlight w:val="yellow"/>
         </w:rPr>
         <w:t xml:space="preserve">Required </w:t>
       </w:r>
@@ -3812,6 +3775,7 @@
           <w:bCs/>
           <w:sz w:val="22"/>
           <w:szCs w:val="20"/>
+          <w:highlight w:val="yellow"/>
         </w:rPr>
         <w:t>headers</w:t>
       </w:r>
@@ -3819,6 +3783,7 @@
         <w:rPr>
           <w:sz w:val="22"/>
           <w:szCs w:val="20"/>
+          <w:highlight w:val="yellow"/>
         </w:rPr>
         <w:t xml:space="preserve"> are described in the documentation. Upon success, </w:t>
       </w:r>
@@ -3826,6 +3791,7 @@
         <w:rPr>
           <w:rFonts w:cstheme="minorHAnsi"/>
           <w:sz w:val="22"/>
+          <w:highlight w:val="yellow"/>
         </w:rPr>
         <w:t xml:space="preserve">the </w:t>
       </w:r>
@@ -3834,6 +3800,7 @@
           <w:rFonts w:cstheme="minorHAnsi"/>
           <w:b/>
           <w:sz w:val="22"/>
+          <w:highlight w:val="yellow"/>
         </w:rPr>
         <w:t>REST service</w:t>
       </w:r>
@@ -3841,6 +3808,7 @@
         <w:rPr>
           <w:rFonts w:cstheme="minorHAnsi"/>
           <w:sz w:val="22"/>
+          <w:highlight w:val="yellow"/>
         </w:rPr>
         <w:t xml:space="preserve"> will return an </w:t>
       </w:r>
@@ -3850,6 +3818,7 @@
           <w:b/>
           <w:bCs/>
           <w:sz w:val="22"/>
+          <w:highlight w:val="yellow"/>
         </w:rPr>
         <w:t>empty response</w:t>
       </w:r>
@@ -3857,6 +3826,7 @@
         <w:rPr>
           <w:rFonts w:cstheme="minorHAnsi"/>
           <w:sz w:val="22"/>
+          <w:highlight w:val="yellow"/>
         </w:rPr>
         <w:t>. Clear any session information you’ve stored in browser storage.</w:t>
       </w:r>
@@ -3872,6 +3842,7 @@
         <w:rPr>
           <w:rFonts w:cstheme="minorHAnsi"/>
           <w:sz w:val="22"/>
+          <w:highlight w:val="yellow"/>
         </w:rPr>
         <w:t xml:space="preserve">If the logout was successful, </w:t>
       </w:r>
@@ -3881,6 +3852,7 @@
           <w:b/>
           <w:bCs/>
           <w:sz w:val="22"/>
+          <w:highlight w:val="yellow"/>
         </w:rPr>
         <w:t xml:space="preserve">redirect </w:t>
       </w:r>
@@ -3888,6 +3860,7 @@
         <w:rPr>
           <w:rFonts w:cstheme="minorHAnsi"/>
           <w:sz w:val="22"/>
+          <w:highlight w:val="yellow"/>
         </w:rPr>
         <w:t xml:space="preserve">the user to the </w:t>
       </w:r>
@@ -3897,6 +3870,7 @@
           <w:b/>
           <w:bCs/>
           <w:sz w:val="22"/>
+          <w:highlight w:val="yellow"/>
         </w:rPr>
         <w:t>Home</w:t>
       </w:r>
@@ -3904,6 +3878,7 @@
         <w:rPr>
           <w:rFonts w:cstheme="minorHAnsi"/>
           <w:sz w:val="22"/>
+          <w:highlight w:val="yellow"/>
         </w:rPr>
         <w:t xml:space="preserve"> page and change the button in navigation.</w:t>
       </w:r>
@@ -3942,6 +3917,7 @@
           <w:lang w:val="bg-BG"/>
         </w:rPr>
       </w:pPr>
+      <w:bookmarkStart w:id="2" w:name="_GoBack"/>
       <w:r>
         <w:rPr>
           <w:rFonts w:cstheme="minorHAnsi"/>
@@ -3994,6 +3970,7 @@
         <w:t>(For all users)</w:t>
       </w:r>
     </w:p>
+    <w:bookmarkEnd w:id="2"/>
     <w:p>
       <w:pPr>
         <w:pStyle w:val="ac"/>
@@ -6695,7 +6672,7 @@
                                     <a14:useLocalDpi xmlns:a14="http://schemas.microsoft.com/office/drawing/2010/main" val="0"/>
                                   </a:ext>
                                   <a:ext uri="{837473B0-CC2E-450A-ABE3-18F120FF3D39}">
-                                    <a1611:picAttrSrcUrl xmlns:a1611="http://schemas.microsoft.com/office/drawing/2016/11/main" xmlns:w16sdtdh="http://schemas.microsoft.com/office/word/2020/wordml/sdtdatahash" xmlns:w16="http://schemas.microsoft.com/office/word/2018/wordml" xmlns:w16cid="http://schemas.microsoft.com/office/word/2016/wordml/cid" xmlns:w16cex="http://schemas.microsoft.com/office/word/2018/wordml/cex" xmlns:w="http://schemas.openxmlformats.org/wordprocessingml/2006/main" xmlns:w10="urn:schemas-microsoft-com:office:word" xmlns:v="urn:schemas-microsoft-com:vml" xmlns:oel="http://schemas.microsoft.com/office/2019/extlst" xmlns:o="urn:schemas-microsoft-com:office:office" xmlns:am3d="http://schemas.microsoft.com/office/drawing/2017/model3d" xmlns:aink="http://schemas.microsoft.com/office/drawing/2016/ink" xmlns:cx8="http://schemas.microsoft.com/office/drawing/2016/5/14/chartex" xmlns:cx7="http://schemas.microsoft.com/office/drawing/2016/5/13/chartex" xmlns:cx6="http://schemas.microsoft.com/office/drawing/2016/5/12/chartex" xmlns:cx5="http://schemas.microsoft.com/office/drawing/2016/5/11/chartex" xmlns:cx4="http://schemas.microsoft.com/office/drawing/2016/5/10/chartex" xmlns:cx3="http://schemas.microsoft.com/office/drawing/2016/5/9/chartex" xmlns:cx2="http://schemas.microsoft.com/office/drawing/2015/10/21/chartex" xmlns="" xmlns:cx1="http://schemas.microsoft.com/office/drawing/2015/9/8/chartex" r:id="rId10"/>
+                                    <a1611:picAttrSrcUrl xmlns:cx1="http://schemas.microsoft.com/office/drawing/2015/9/8/chartex" xmlns="" xmlns:cx2="http://schemas.microsoft.com/office/drawing/2015/10/21/chartex" xmlns:cx3="http://schemas.microsoft.com/office/drawing/2016/5/9/chartex" xmlns:cx4="http://schemas.microsoft.com/office/drawing/2016/5/10/chartex" xmlns:cx5="http://schemas.microsoft.com/office/drawing/2016/5/11/chartex" xmlns:cx6="http://schemas.microsoft.com/office/drawing/2016/5/12/chartex" xmlns:cx7="http://schemas.microsoft.com/office/drawing/2016/5/13/chartex" xmlns:cx8="http://schemas.microsoft.com/office/drawing/2016/5/14/chartex" xmlns:aink="http://schemas.microsoft.com/office/drawing/2016/ink" xmlns:am3d="http://schemas.microsoft.com/office/drawing/2017/model3d" xmlns:o="urn:schemas-microsoft-com:office:office" xmlns:oel="http://schemas.microsoft.com/office/2019/extlst" xmlns:v="urn:schemas-microsoft-com:vml" xmlns:w10="urn:schemas-microsoft-com:office:word" xmlns:w="http://schemas.openxmlformats.org/wordprocessingml/2006/main" xmlns:w16cex="http://schemas.microsoft.com/office/word/2018/wordml/cex" xmlns:w16cid="http://schemas.microsoft.com/office/word/2016/wordml/cid" xmlns:w16="http://schemas.microsoft.com/office/word/2018/wordml" xmlns:w16sdtdh="http://schemas.microsoft.com/office/word/2020/wordml/sdtdatahash" xmlns:a1611="http://schemas.microsoft.com/office/drawing/2016/11/main" r:id="rId10"/>
                                   </a:ext>
                                 </a:extLst>
                               </a:blip>
@@ -7157,7 +7134,7 @@
                     <w:sz w:val="18"/>
                     <w:szCs w:val="18"/>
                   </w:rPr>
-                  <w:t>2</w:t>
+                  <w:t>9</w:t>
                 </w:r>
                 <w:r>
                   <w:rPr>
@@ -7173,31 +7150,16 @@
                   </w:rPr>
                   <w:t xml:space="preserve"> of </w:t>
                 </w:r>
-                <w:r>
-                  <w:fldChar w:fldCharType="begin"/>
-                </w:r>
-                <w:r>
-                  <w:instrText xml:space="preserve"> NUMPAGES   \* MERGEFORMAT </w:instrText>
-                </w:r>
-                <w:r>
-                  <w:fldChar w:fldCharType="separate"/>
-                </w:r>
-                <w:r>
-                  <w:rPr>
-                    <w:noProof/>
-                    <w:sz w:val="18"/>
-                    <w:szCs w:val="18"/>
-                  </w:rPr>
-                  <w:t>13</w:t>
-                </w:r>
-                <w:r>
-                  <w:rPr>
-                    <w:noProof/>
-                    <w:sz w:val="18"/>
-                    <w:szCs w:val="18"/>
-                  </w:rPr>
-                  <w:fldChar w:fldCharType="end"/>
-                </w:r>
+                <w:fldSimple w:instr=" NUMPAGES   \* MERGEFORMAT ">
+                  <w:r>
+                    <w:rPr>
+                      <w:noProof/>
+                      <w:sz w:val="18"/>
+                      <w:szCs w:val="18"/>
+                    </w:rPr>
+                    <w:t>13</w:t>
+                  </w:r>
+                </w:fldSimple>
               </w:p>
             </w:txbxContent>
           </v:textbox>
@@ -9697,7 +9659,7 @@
 </file>
 
 <file path=customXml/itemProps1.xml><?xml version="1.0" encoding="utf-8"?>
-<ds:datastoreItem xmlns:ds="http://schemas.openxmlformats.org/officeDocument/2006/customXml" ds:itemID="{33E7FED0-3500-49BE-A36E-1F81848D353D}">
+<ds:datastoreItem xmlns:ds="http://schemas.openxmlformats.org/officeDocument/2006/customXml" ds:itemID="{D8AC5589-DB3F-41B5-875A-FD11011CE379}">
   <ds:schemaRefs>
     <ds:schemaRef ds:uri="http://schemas.openxmlformats.org/officeDocument/2006/bibliography"/>
   </ds:schemaRefs>

</xml_diff>